<commit_message>
edits to units on final project
</commit_message>
<xml_diff>
--- a/HW/Final Project/final project.docx
+++ b/HW/Final Project/final project.docx
@@ -20,7 +20,15 @@
     </w:p>
     <w:p>
       <w:r>
-        <w:t>Teams will apply Bayesian Optimization to determine the optimal water and colorant ratios for jello cubes, aiming to achieve specific deformation under load and desired optical properties. This project emphasizes practical application of informatics concepts through experimental design, data acquisition, and analysis.</w:t>
+        <w:t xml:space="preserve">Teams will apply Bayesian Optimization to determine the optimal water and colorant ratios for </w:t>
+      </w:r>
+      <w:proofErr w:type="spellStart"/>
+      <w:r>
+        <w:t>jello</w:t>
+      </w:r>
+      <w:proofErr w:type="spellEnd"/>
+      <w:r>
+        <w:t xml:space="preserve"> cubes, aiming to achieve specific deformation under load and desired optical properties. This project emphasizes practical application of informatics concepts through experimental design, data acquisition, and analysis.</w:t>
       </w:r>
     </w:p>
     <w:p>
@@ -44,7 +52,15 @@
         <w:pStyle w:val="ListBullet"/>
       </w:pPr>
       <w:r>
-        <w:t>- Water for preparing jello.</w:t>
+        <w:t xml:space="preserve">- Water for preparing </w:t>
+      </w:r>
+      <w:proofErr w:type="spellStart"/>
+      <w:r>
+        <w:t>jello</w:t>
+      </w:r>
+      <w:proofErr w:type="spellEnd"/>
+      <w:r>
+        <w:t>.</w:t>
       </w:r>
     </w:p>
     <w:p>
@@ -52,7 +68,15 @@
         <w:pStyle w:val="ListBullet"/>
       </w:pPr>
       <w:r>
-        <w:t>- Molds for casting 1-inch jello cubes (15-spot capacity).</w:t>
+        <w:t xml:space="preserve">- Molds for casting 1-inch </w:t>
+      </w:r>
+      <w:proofErr w:type="spellStart"/>
+      <w:r>
+        <w:t>jello</w:t>
+      </w:r>
+      <w:proofErr w:type="spellEnd"/>
+      <w:r>
+        <w:t xml:space="preserve"> cubes (15-spot capacity).</w:t>
       </w:r>
     </w:p>
     <w:p>
@@ -108,7 +132,15 @@
         <w:pStyle w:val="ListBullet"/>
       </w:pPr>
       <w:r>
-        <w:t>- Formation of Two Teams: Students will form two teams, each tasked with optimizing the jello cube formulations.</w:t>
+        <w:t xml:space="preserve">- Formation of Two Teams: Students will form two teams, each tasked with optimizing the </w:t>
+      </w:r>
+      <w:proofErr w:type="spellStart"/>
+      <w:r>
+        <w:t>jello</w:t>
+      </w:r>
+      <w:proofErr w:type="spellEnd"/>
+      <w:r>
+        <w:t xml:space="preserve"> cube formulations.</w:t>
       </w:r>
     </w:p>
     <w:p>
@@ -116,7 +148,31 @@
         <w:pStyle w:val="ListBullet"/>
       </w:pPr>
       <w:r>
-        <w:t>- Raspberry Pi Setup: Each team is provided a Raspberry Pi setup for conducting light transmission experiments. The LED should be covered with a glass slide to protect the board from the jello. The light sensor will be placed directly on the jello cube, which in turn is centered over the LED.</w:t>
+        <w:t xml:space="preserve">- Raspberry Pi Setup: Each team is </w:t>
+      </w:r>
+      <w:proofErr w:type="gramStart"/>
+      <w:r>
+        <w:t>provided</w:t>
+      </w:r>
+      <w:proofErr w:type="gramEnd"/>
+      <w:r>
+        <w:t xml:space="preserve"> a Raspberry Pi setup for conducting light transmission experiments. The LED should be covered with a glass slide to protect the board from the </w:t>
+      </w:r>
+      <w:proofErr w:type="spellStart"/>
+      <w:r>
+        <w:t>jello</w:t>
+      </w:r>
+      <w:proofErr w:type="spellEnd"/>
+      <w:r>
+        <w:t xml:space="preserve">. The light sensor will be placed directly on the </w:t>
+      </w:r>
+      <w:proofErr w:type="spellStart"/>
+      <w:r>
+        <w:t>jello</w:t>
+      </w:r>
+      <w:proofErr w:type="spellEnd"/>
+      <w:r>
+        <w:t xml:space="preserve"> cube, which in turn is centered over the LED.</w:t>
       </w:r>
     </w:p>
     <w:p>
@@ -140,7 +196,15 @@
         <w:pStyle w:val="ListBullet"/>
       </w:pPr>
       <w:r>
-        <w:t>- Initial Sampling: Utilize the Sobol sequence to design your initial set of experiments. Prepare jello cubes with varying ratios of water and colorants. Each composition must be tested with three samples to account for variability and measure uncertainty.</w:t>
+        <w:t xml:space="preserve">- Initial Sampling: Utilize the Sobol sequence to design your initial set of experiments. Prepare </w:t>
+      </w:r>
+      <w:proofErr w:type="spellStart"/>
+      <w:r>
+        <w:t>jello</w:t>
+      </w:r>
+      <w:proofErr w:type="spellEnd"/>
+      <w:r>
+        <w:t xml:space="preserve"> cubes with varying ratios of water and colorants. Each composition must be tested with three samples to account for variability and measure uncertainty.</w:t>
       </w:r>
     </w:p>
     <w:p>
@@ -148,7 +212,27 @@
         <w:pStyle w:val="ListBullet"/>
       </w:pPr>
       <w:r>
-        <w:t>- Measuring Deformation: Ensure each jello cube deforms from 2.54mm to 2.25mm under a specified load, accurately measuring starting and ending heights.</w:t>
+        <w:t xml:space="preserve">- Measuring Deformation: Ensure each </w:t>
+      </w:r>
+      <w:proofErr w:type="spellStart"/>
+      <w:r>
+        <w:t>jello</w:t>
+      </w:r>
+      <w:proofErr w:type="spellEnd"/>
+      <w:r>
+        <w:t xml:space="preserve"> cube deforms from 25</w:t>
+      </w:r>
+      <w:r>
+        <w:t>.</w:t>
+      </w:r>
+      <w:r>
+        <w:t>4mm to 22</w:t>
+      </w:r>
+      <w:r>
+        <w:t>.</w:t>
+      </w:r>
+      <w:r>
+        <w:t>5mm under a specified load, accurately measuring starting and ending heights.</w:t>
       </w:r>
     </w:p>
     <w:p>
@@ -156,7 +240,15 @@
         <w:pStyle w:val="ListBullet"/>
       </w:pPr>
       <w:r>
-        <w:t>- Optical Measurement: Conduct light transmission tests using the Raspberry Pi setup. The AS7341 sensor's readings will be analyzed to determine the optical properties of each jello cube.</w:t>
+        <w:t xml:space="preserve">- Optical Measurement: Conduct light transmission tests using the Raspberry Pi setup. The AS7341 sensor's readings will be analyzed to determine the optical properties of each </w:t>
+      </w:r>
+      <w:proofErr w:type="spellStart"/>
+      <w:r>
+        <w:t>jello</w:t>
+      </w:r>
+      <w:proofErr w:type="spellEnd"/>
+      <w:r>
+        <w:t xml:space="preserve"> cube.</w:t>
       </w:r>
     </w:p>
     <w:p>
@@ -192,16 +284,7 @@
         <w:pStyle w:val="ListBullet"/>
       </w:pPr>
       <w:r>
-        <w:t>The final deliverable for this project will be a PowerPoint presentation. Teams are required to prepare a presentation summarizing their project's objectives, methodology, findings, and insights. This should include a discussion of the experimental design, data analysis, Bayesian Optimization application, and visual documentation</w:t>
-      </w:r>
-      <w:r>
-        <w:t xml:space="preserve"> (photographs)</w:t>
-      </w:r>
-      <w:r>
-        <w:t xml:space="preserve"> of the samples.</w:t>
-      </w:r>
-      <w:r>
-        <w:t xml:space="preserve"> The improvement towards the objectives as a function of iteration number should be included. </w:t>
+        <w:t xml:space="preserve">The final deliverable for this project will be a PowerPoint presentation. Teams are required to prepare a presentation summarizing their project's objectives, methodology, findings, and insights. This should include a discussion of the experimental design, data analysis, Bayesian Optimization application, and visual documentation (photographs) of the samples. The improvement towards the objectives as a function of iteration number should be included. </w:t>
       </w:r>
     </w:p>
     <w:p>
@@ -241,7 +324,15 @@
         <w:pStyle w:val="ListBullet"/>
       </w:pPr>
       <w:r>
-        <w:t>- Application of Bayesian Optimization and analytical reasoning in optimizing jello cube formulations.</w:t>
+        <w:t xml:space="preserve">- Application of Bayesian Optimization and analytical reasoning in optimizing </w:t>
+      </w:r>
+      <w:proofErr w:type="spellStart"/>
+      <w:r>
+        <w:t>jello</w:t>
+      </w:r>
+      <w:proofErr w:type="spellEnd"/>
+      <w:r>
+        <w:t xml:space="preserve"> cube formulations.</w:t>
       </w:r>
     </w:p>
     <w:p>
@@ -266,7 +357,15 @@
         <w:pStyle w:val="ListBullet"/>
       </w:pPr>
       <w:r>
-        <w:t>Jello Casting and Refrigeration: Once the jello is mixed with water and colorants, it must be immediately poured into the molds and placed in a refrigerator to set. This step is crucial for achieving the desired consistency and structural integrity of the cubes.</w:t>
+        <w:t xml:space="preserve">Jello Casting and Refrigeration: Once the </w:t>
+      </w:r>
+      <w:proofErr w:type="spellStart"/>
+      <w:r>
+        <w:t>jello</w:t>
+      </w:r>
+      <w:proofErr w:type="spellEnd"/>
+      <w:r>
+        <w:t xml:space="preserve"> is mixed with water and colorants, it must be immediately poured into the molds and placed in a refrigerator to set. This step is crucial for achieving the desired consistency and structural integrity of the cubes.</w:t>
       </w:r>
     </w:p>
     <w:p>
@@ -274,7 +373,15 @@
         <w:pStyle w:val="ListBullet"/>
       </w:pPr>
       <w:r>
-        <w:t>Timing of Measurements: The measurements of both light transmission and deformation under load must be taken exactly 3 hours after casting. This timing ensures uniformity in the jello's setting process and comparability of results across different samples.</w:t>
+        <w:t xml:space="preserve">Timing of Measurements: The measurements of both light transmission and deformation under load must be taken exactly 3 hours after casting. This timing ensures uniformity in the </w:t>
+      </w:r>
+      <w:proofErr w:type="spellStart"/>
+      <w:r>
+        <w:t>jello's</w:t>
+      </w:r>
+      <w:proofErr w:type="spellEnd"/>
+      <w:r>
+        <w:t xml:space="preserve"> setting process and comparability of results across different samples.</w:t>
       </w:r>
     </w:p>
     <w:p>
@@ -282,7 +389,15 @@
         <w:pStyle w:val="ListBullet"/>
       </w:pPr>
       <w:r>
-        <w:t>Photography of Samples: At each iteration, teams are required to take photographs of each of the five samples to document the visual appearance and coloration of the jello cubes. These photographs should be included in the final report to support the analysis and findings.</w:t>
+        <w:t xml:space="preserve">Photography of Samples: At each iteration, teams are required to take photographs of each of the five samples to document the visual appearance and coloration of the </w:t>
+      </w:r>
+      <w:proofErr w:type="spellStart"/>
+      <w:r>
+        <w:t>jello</w:t>
+      </w:r>
+      <w:proofErr w:type="spellEnd"/>
+      <w:r>
+        <w:t xml:space="preserve"> cubes. These photographs should be included in the final report to support the analysis and findings.</w:t>
       </w:r>
     </w:p>
     <w:p>

</xml_diff>